<commit_message>
Manual VIES search included in error handling for API, readme added
</commit_message>
<xml_diff>
--- a/Design Doc.docx
+++ b/Design Doc.docx
@@ -70,6 +70,18 @@
       </w:pPr>
       <w:r>
         <w:t>Validate each row, checking the VAT number is valid and returned company name matches</w:t>
+      </w:r>
+    </w:p>
+    <w:p>
+      <w:pPr>
+        <w:pStyle w:val="ListParagraph"/>
+        <w:numPr>
+          <w:ilvl w:val="0"/>
+          <w:numId w:val="1"/>
+        </w:numPr>
+      </w:pPr>
+      <w:r>
+        <w:t>If VIES API is unresponsive, manually search VIES</w:t>
       </w:r>
     </w:p>
     <w:p>
@@ -188,14 +200,7 @@
           <w:rPr>
             <w:rStyle w:val="Hyperlink"/>
           </w:rPr>
-          <w:t>https://ec.europa.eu/taxation_customs/vies/</w:t>
-        </w:r>
-        <w:r>
-          <w:rPr>
-            <w:rStyle w:val="Hyperlink"/>
-            <w:lang w:val="en-GB" w:eastAsia="en-US" w:bidi="ar-SA"/>
-          </w:rPr>
-          <w:t>services/checkVATService</w:t>
+          <w:t>https://ec.europa.eu/taxation_customs/vies/services/checkVATService</w:t>
         </w:r>
       </w:hyperlink>
       <w:r>
@@ -527,24 +532,20 @@
         <w:rPr>
           <w:b/>
           <w:bCs/>
-        </w:rPr>
-      </w:pPr>
-      <w:r>
-        <w:rPr>
-          <w:b/>
-          <w:bCs/>
+          <w:sz w:val="28"/>
+          <w:szCs w:val="28"/>
+        </w:rPr>
+      </w:pPr>
+      <w:r>
+        <w:rPr>
+          <w:b/>
+          <w:bCs/>
+          <w:sz w:val="28"/>
+          <w:szCs w:val="28"/>
         </w:rPr>
         <w:lastRenderedPageBreak/>
         <w:t>Notes and Assumptions</w:t>
       </w:r>
-    </w:p>
-    <w:p>
-      <w:pPr>
-        <w:rPr>
-          <w:b/>
-          <w:bCs/>
-        </w:rPr>
-      </w:pPr>
     </w:p>
     <w:p>
       <w:pPr>
@@ -556,6 +557,18 @@
       </w:pPr>
       <w:r>
         <w:t>Since there is no column for country, it is assumed that the country code for validation will always be “GB-United Kingdom”.</w:t>
+      </w:r>
+    </w:p>
+    <w:p>
+      <w:pPr>
+        <w:pStyle w:val="ListParagraph"/>
+        <w:numPr>
+          <w:ilvl w:val="0"/>
+          <w:numId w:val="3"/>
+        </w:numPr>
+      </w:pPr>
+      <w:r>
+        <w:t>Since no FTP etc is provided, input location is presently unknown.</w:t>
       </w:r>
     </w:p>
     <w:p>
@@ -736,6 +749,68 @@
         </w:drawing>
       </w:r>
     </w:p>
+    <w:p>
+      <w:pPr>
+        <w:rPr>
+          <w:b/>
+          <w:bCs/>
+        </w:rPr>
+      </w:pPr>
+      <w:r>
+        <w:rPr>
+          <w:b/>
+          <w:bCs/>
+        </w:rPr>
+        <w:br w:type="page"/>
+      </w:r>
+    </w:p>
+    <w:p>
+      <w:pPr>
+        <w:rPr>
+          <w:b/>
+          <w:bCs/>
+        </w:rPr>
+      </w:pPr>
+      <w:r>
+        <w:rPr>
+          <w:b/>
+          <w:bCs/>
+        </w:rPr>
+        <w:lastRenderedPageBreak/>
+        <w:t>Possible enhancements</w:t>
+      </w:r>
+    </w:p>
+    <w:p>
+      <w:r>
+        <w:t>Automate Payroll update process</w:t>
+      </w:r>
+    </w:p>
+    <w:p>
+      <w:r>
+        <w:t>Replace mouse clicks with Javascript injection on click events to prevent errors on virtual environments with no GPU capability.</w:t>
+      </w:r>
+    </w:p>
+    <w:p>
+      <w:r>
+        <w:t>Gsuite integration.</w:t>
+      </w:r>
+    </w:p>
+    <w:p>
+      <w:r>
+        <w:t>Expand name scoring decisions to consider alternative scoring and matching algorithms such as Smith-Waterman or fuzzywuzzy with python, explore business logic around name matching further.</w:t>
+      </w:r>
+    </w:p>
+    <w:p>
+      <w:r>
+        <w:t>Batch processing of spreadsheet for better restartability.</w:t>
+      </w:r>
+    </w:p>
+    <w:p>
+      <w:r>
+        <w:t>Fetch Excel spreadsheet from FTP or shared drive.</w:t>
+      </w:r>
+    </w:p>
+    <w:p/>
     <w:sectPr>
       <w:pgSz w:w="11906" w:h="16838"/>
       <w:pgMar w:top="1440" w:right="1440" w:bottom="1440" w:left="1440" w:header="708" w:footer="708" w:gutter="0"/>
@@ -1534,7 +1609,6 @@
     <w:rPr>
       <w:color w:val="000080"/>
       <w:u w:val="single"/>
-      <w:lang/>
     </w:rPr>
   </w:style>
   <w:style w:type="character" w:styleId="UnresolvedMention">

</xml_diff>